<commit_message>
I did some stuff.
</commit_message>
<xml_diff>
--- a/week11journal.docx
+++ b/week11journal.docx
@@ -36,13 +36,7 @@
         <w:tab/>
       </w:r>
       <w:r>
-        <w:t xml:space="preserve">Controlling the negative effects of deer browse on the vegetative health of the deer in the Cleveland Metroparks reservations is a priority for the organization. Now that the first round of the Plant Community Assessment Program is finished, some preliminary analysis of the deer browse data can shed light on specific areas across the park system and within each park. This project analyzed the effects of </w:t>
-      </w:r>
-      <w:r>
-        <w:t xml:space="preserve">deer browse given distances from defined edges within the Metroparks reservation. </w:t>
-      </w:r>
-      <w:r>
-        <w:t xml:space="preserve">It is known that deer tend towards </w:t>
+        <w:t xml:space="preserve">Controlling the negative effects of deer browse on the vegetative health of the deer in the Cleveland Metroparks reservations is a priority for the organization. Now that the first round of the Plant Community Assessment Program is finished, some preliminary analysis of the deer browse data can shed light on specific areas across the park system and within each park. This project analyzed the effects of deer browse given distances from defined edges within the Metroparks reservation. It is known that deer tend towards </w:t>
       </w:r>
       <w:r>
         <w:t xml:space="preserve">edges of forests, so an exploration of the relationship between deer browse and edges should be fruitful. </w:t>
@@ -195,15 +189,12 @@
     <w:p>
       <w:r>
         <w:tab/>
-        <w:t xml:space="preserve">Further analyses is needed to discover the reason for the difference in error. A PCA analysis might provide more information. Additionally, it might help to look at each rating and run analyses on those. I don’t know if Moran’s I will give any </w:t>
-      </w:r>
-      <w:proofErr w:type="spellStart"/>
-      <w:r>
-        <w:t>usefull</w:t>
-      </w:r>
-      <w:proofErr w:type="spellEnd"/>
-      <w:r>
-        <w:t xml:space="preserve"> information, but it will be interesting to see the results of that. </w:t>
+        <w:t>Further analyses is needed to discover the reason for the difference in error. A PCA analysis might provide more information. Additionally, it might help to look at each rating and run analyses on those. I don’t know if Moran’s I will give any usefu</w:t>
+      </w:r>
+      <w:bookmarkStart w:id="0" w:name="_GoBack"/>
+      <w:bookmarkEnd w:id="0"/>
+      <w:r>
+        <w:t xml:space="preserve">l information, but it will be interesting to see the results of that. </w:t>
       </w:r>
     </w:p>
     <w:p>
@@ -412,24 +403,14 @@
                             <w:r>
                               <w:t xml:space="preserve">Figure </w:t>
                             </w:r>
-                            <w:r>
-                              <w:fldChar w:fldCharType="begin"/>
-                            </w:r>
-                            <w:r>
-                              <w:instrText xml:space="preserve"> SEQ Figure \* ARABIC </w:instrText>
-                            </w:r>
-                            <w:r>
-                              <w:fldChar w:fldCharType="separate"/>
-                            </w:r>
-                            <w:r>
-                              <w:rPr>
-                                <w:noProof/>
-                              </w:rPr>
-                              <w:t>1</w:t>
-                            </w:r>
-                            <w:r>
-                              <w:fldChar w:fldCharType="end"/>
-                            </w:r>
+                            <w:fldSimple w:instr=" SEQ Figure \* ARABIC ">
+                              <w:r>
+                                <w:rPr>
+                                  <w:noProof/>
+                                </w:rPr>
+                                <w:t>1</w:t>
+                              </w:r>
+                            </w:fldSimple>
                             <w:r>
                               <w:t>. Linear regression of all plots</w:t>
                             </w:r>
@@ -599,24 +580,14 @@
                             <w:r>
                               <w:t xml:space="preserve">Figure </w:t>
                             </w:r>
-                            <w:r>
-                              <w:fldChar w:fldCharType="begin"/>
-                            </w:r>
-                            <w:r>
-                              <w:instrText xml:space="preserve"> SEQ Figure \* ARABIC </w:instrText>
-                            </w:r>
-                            <w:r>
-                              <w:fldChar w:fldCharType="separate"/>
-                            </w:r>
-                            <w:r>
-                              <w:rPr>
-                                <w:noProof/>
-                              </w:rPr>
-                              <w:t>2</w:t>
-                            </w:r>
-                            <w:r>
-                              <w:fldChar w:fldCharType="end"/>
-                            </w:r>
+                            <w:fldSimple w:instr=" SEQ Figure \* ARABIC ">
+                              <w:r>
+                                <w:rPr>
+                                  <w:noProof/>
+                                </w:rPr>
+                                <w:t>2</w:t>
+                              </w:r>
+                            </w:fldSimple>
                             <w:r>
                               <w:t>. Model Assumptions</w:t>
                             </w:r>
@@ -788,8 +759,6 @@
       <w:r>
         <w:t>Figure 4. Model Assumptions for Figure 3</w:t>
       </w:r>
-      <w:bookmarkStart w:id="0" w:name="_GoBack"/>
-      <w:bookmarkEnd w:id="0"/>
     </w:p>
     <w:sectPr>
       <w:pgSz w:w="12240" w:h="15840"/>

</xml_diff>